<commit_message>
Removed links as it wasn't needed and updated the backlog
</commit_message>
<xml_diff>
--- a/doc/Product Backlog.docx
+++ b/doc/Product Backlog.docx
@@ -2,6 +2,11 @@
 <file path=word/document.xml><?xml version="1.0" encoding="utf-8"?>
 <w:document xmlns:wpc="http://schemas.microsoft.com/office/word/2010/wordprocessingCanvas" xmlns:cx="http://schemas.microsoft.com/office/drawing/2014/chartex" xmlns:cx1="http://schemas.microsoft.com/office/drawing/2015/9/8/chartex" xmlns:cx2="http://schemas.microsoft.com/office/drawing/2015/10/21/chartex" xmlns:cx3="http://schemas.microsoft.com/office/drawing/2016/5/9/chartex" xmlns:cx4="http://schemas.microsoft.com/office/drawing/2016/5/10/chartex" xmlns:cx5="http://schemas.microsoft.com/office/drawing/2016/5/11/chartex" xmlns:cx6="http://schemas.microsoft.com/office/drawing/2016/5/12/chartex" xmlns:cx7="http://schemas.microsoft.com/office/drawing/2016/5/13/chartex" xmlns:cx8="http://schemas.microsoft.com/office/drawing/2016/5/14/chartex" xmlns:mc="http://schemas.openxmlformats.org/markup-compatibility/2006" xmlns:aink="http://schemas.microsoft.com/office/drawing/2016/ink" xmlns:am3d="http://schemas.microsoft.com/office/drawing/2017/model3d" xmlns:o="urn:schemas-microsoft-com:office:office" xmlns:r="http://schemas.openxmlformats.org/officeDocument/2006/relationships" xmlns:m="http://schemas.openxmlformats.org/officeDocument/2006/math" xmlns:v="urn:schemas-microsoft-com:vml" xmlns:wp14="http://schemas.microsoft.com/office/word/2010/wordprocessingDrawing" xmlns:wp="http://schemas.openxmlformats.org/drawingml/2006/wordprocessingDrawing" xmlns:w10="urn:schemas-microsoft-com:office:word" xmlns:w="http://schemas.openxmlformats.org/wordprocessingml/2006/main" xmlns:w14="http://schemas.microsoft.com/office/word/2010/wordml" xmlns:w15="http://schemas.microsoft.com/office/word/2012/wordml" xmlns:w16cex="http://schemas.microsoft.com/office/word/2018/wordml/cex" xmlns:w16cid="http://schemas.microsoft.com/office/word/2016/wordml/cid" xmlns:w16="http://schemas.microsoft.com/office/word/2018/wordml" xmlns:w16sdtdh="http://schemas.microsoft.com/office/word/2020/wordml/sdtdatahash" xmlns:w16se="http://schemas.microsoft.com/office/word/2015/wordml/symex" xmlns:wpg="http://schemas.microsoft.com/office/word/2010/wordprocessingGroup" xmlns:wpi="http://schemas.microsoft.com/office/word/2010/wordprocessingInk" xmlns:wne="http://schemas.microsoft.com/office/word/2006/wordml" xmlns:wps="http://schemas.microsoft.com/office/word/2010/wordprocessingShape" mc:Ignorable="w14 w15 w16se w16cid w16 w16cex w16sdtdh wp14">
   <w:body>
+    <w:p>
+      <w:r>
+        <w:t>Overview of each of the stories described on the GitHub board</w:t>
+      </w:r>
+    </w:p>
     <w:p>
       <w:r>
         <w:t>Player</w:t>
@@ -10,7 +15,7 @@
     <w:tbl>
       <w:tblPr>
         <w:tblStyle w:val="TableGrid"/>
-        <w:tblW w:w="11624" w:type="dxa"/>
+        <w:tblW w:w="9781" w:type="dxa"/>
         <w:tblInd w:w="-1026" w:type="dxa"/>
         <w:tblLook w:val="04A0" w:firstRow="1" w:lastRow="0" w:firstColumn="1" w:lastColumn="0" w:noHBand="0" w:noVBand="1"/>
       </w:tblPr>
@@ -18,7 +23,6 @@
         <w:gridCol w:w="992"/>
         <w:gridCol w:w="6663"/>
         <w:gridCol w:w="2126"/>
-        <w:gridCol w:w="1843"/>
       </w:tblGrid>
       <w:tr>
         <w:tc>
@@ -47,44 +51,7 @@
           </w:tcPr>
           <w:p>
             <w:r>
-              <w:t>S</w:t>
-            </w:r>
-            <w:r>
-              <w:t xml:space="preserve">ize </w:t>
-            </w:r>
-            <w:r>
-              <w:t>(S</w:t>
-            </w:r>
-            <w:r>
-              <w:t xml:space="preserve">tory </w:t>
-            </w:r>
-            <w:r>
-              <w:t>P</w:t>
-            </w:r>
-            <w:r>
-              <w:t>oints</w:t>
-            </w:r>
-            <w:r>
-              <w:t>)</w:t>
-            </w:r>
-          </w:p>
-        </w:tc>
-        <w:tc>
-          <w:tcPr>
-            <w:tcW w:w="1843" w:type="dxa"/>
-          </w:tcPr>
-          <w:p>
-            <w:r>
-              <w:t>R</w:t>
-            </w:r>
-            <w:r>
-              <w:t xml:space="preserve">isk </w:t>
-            </w:r>
-            <w:r>
-              <w:t>L</w:t>
-            </w:r>
-            <w:r>
-              <w:t>evel</w:t>
+              <w:t>Dealt With</w:t>
             </w:r>
           </w:p>
         </w:tc>
@@ -116,12 +83,6 @@
           </w:tcPr>
           <w:p/>
         </w:tc>
-        <w:tc>
-          <w:tcPr>
-            <w:tcW w:w="1843" w:type="dxa"/>
-          </w:tcPr>
-          <w:p/>
-        </w:tc>
       </w:tr>
       <w:tr>
         <w:tc>
@@ -150,12 +111,6 @@
           </w:tcPr>
           <w:p/>
         </w:tc>
-        <w:tc>
-          <w:tcPr>
-            <w:tcW w:w="1843" w:type="dxa"/>
-          </w:tcPr>
-          <w:p/>
-        </w:tc>
       </w:tr>
       <w:tr>
         <w:tc>
@@ -184,12 +139,6 @@
           </w:tcPr>
           <w:p/>
         </w:tc>
-        <w:tc>
-          <w:tcPr>
-            <w:tcW w:w="1843" w:type="dxa"/>
-          </w:tcPr>
-          <w:p/>
-        </w:tc>
       </w:tr>
       <w:tr>
         <w:tc>
@@ -218,12 +167,6 @@
           </w:tcPr>
           <w:p/>
         </w:tc>
-        <w:tc>
-          <w:tcPr>
-            <w:tcW w:w="1843" w:type="dxa"/>
-          </w:tcPr>
-          <w:p/>
-        </w:tc>
       </w:tr>
       <w:tr>
         <w:tc>
@@ -252,12 +195,6 @@
           </w:tcPr>
           <w:p/>
         </w:tc>
-        <w:tc>
-          <w:tcPr>
-            <w:tcW w:w="1843" w:type="dxa"/>
-          </w:tcPr>
-          <w:p/>
-        </w:tc>
       </w:tr>
       <w:tr>
         <w:tc>
@@ -286,12 +223,6 @@
           </w:tcPr>
           <w:p/>
         </w:tc>
-        <w:tc>
-          <w:tcPr>
-            <w:tcW w:w="1843" w:type="dxa"/>
-          </w:tcPr>
-          <w:p/>
-        </w:tc>
       </w:tr>
       <w:tr>
         <w:tc>
@@ -317,12 +248,6 @@
         <w:tc>
           <w:tcPr>
             <w:tcW w:w="2126" w:type="dxa"/>
-          </w:tcPr>
-          <w:p/>
-        </w:tc>
-        <w:tc>
-          <w:tcPr>
-            <w:tcW w:w="1843" w:type="dxa"/>
           </w:tcPr>
           <w:p/>
         </w:tc>
@@ -338,7 +263,7 @@
     <w:tbl>
       <w:tblPr>
         <w:tblStyle w:val="TableGrid"/>
-        <w:tblW w:w="11624" w:type="dxa"/>
+        <w:tblW w:w="9923" w:type="dxa"/>
         <w:tblInd w:w="-1026" w:type="dxa"/>
         <w:tblLook w:val="04A0" w:firstRow="1" w:lastRow="0" w:firstColumn="1" w:lastColumn="0" w:noHBand="0" w:noVBand="1"/>
       </w:tblPr>
@@ -346,7 +271,6 @@
         <w:gridCol w:w="989"/>
         <w:gridCol w:w="6666"/>
         <w:gridCol w:w="2268"/>
-        <w:gridCol w:w="1701"/>
       </w:tblGrid>
       <w:tr>
         <w:tc>
@@ -375,17 +299,7 @@
           </w:tcPr>
           <w:p>
             <w:r>
-              <w:t>Size (Story Points)</w:t>
-            </w:r>
-          </w:p>
-        </w:tc>
-        <w:tc>
-          <w:tcPr>
-            <w:tcW w:w="1701" w:type="dxa"/>
-          </w:tcPr>
-          <w:p>
-            <w:r>
-              <w:t>Risk Level</w:t>
+              <w:t>Dealt With</w:t>
             </w:r>
           </w:p>
         </w:tc>
@@ -417,12 +331,6 @@
           </w:tcPr>
           <w:p/>
         </w:tc>
-        <w:tc>
-          <w:tcPr>
-            <w:tcW w:w="1701" w:type="dxa"/>
-          </w:tcPr>
-          <w:p/>
-        </w:tc>
       </w:tr>
       <w:tr>
         <w:tc>
@@ -451,12 +359,6 @@
           </w:tcPr>
           <w:p/>
         </w:tc>
-        <w:tc>
-          <w:tcPr>
-            <w:tcW w:w="1701" w:type="dxa"/>
-          </w:tcPr>
-          <w:p/>
-        </w:tc>
       </w:tr>
       <w:tr>
         <w:tc>
@@ -485,12 +387,6 @@
           </w:tcPr>
           <w:p/>
         </w:tc>
-        <w:tc>
-          <w:tcPr>
-            <w:tcW w:w="1701" w:type="dxa"/>
-          </w:tcPr>
-          <w:p/>
-        </w:tc>
       </w:tr>
       <w:tr>
         <w:tc>
@@ -522,12 +418,6 @@
           </w:tcPr>
           <w:p/>
         </w:tc>
-        <w:tc>
-          <w:tcPr>
-            <w:tcW w:w="1701" w:type="dxa"/>
-          </w:tcPr>
-          <w:p/>
-        </w:tc>
       </w:tr>
       <w:tr>
         <w:tc>
@@ -553,12 +443,6 @@
         <w:tc>
           <w:tcPr>
             <w:tcW w:w="2268" w:type="dxa"/>
-          </w:tcPr>
-          <w:p/>
-        </w:tc>
-        <w:tc>
-          <w:tcPr>
-            <w:tcW w:w="1701" w:type="dxa"/>
           </w:tcPr>
           <w:p/>
         </w:tc>
@@ -577,7 +461,7 @@
     <w:tbl>
       <w:tblPr>
         <w:tblStyle w:val="TableGrid"/>
-        <w:tblW w:w="11624" w:type="dxa"/>
+        <w:tblW w:w="9923" w:type="dxa"/>
         <w:tblInd w:w="-1026" w:type="dxa"/>
         <w:tblLook w:val="04A0" w:firstRow="1" w:lastRow="0" w:firstColumn="1" w:lastColumn="0" w:noHBand="0" w:noVBand="1"/>
       </w:tblPr>
@@ -585,7 +469,6 @@
         <w:gridCol w:w="989"/>
         <w:gridCol w:w="6666"/>
         <w:gridCol w:w="2268"/>
-        <w:gridCol w:w="1701"/>
       </w:tblGrid>
       <w:tr>
         <w:tc>
@@ -614,17 +497,7 @@
           </w:tcPr>
           <w:p>
             <w:r>
-              <w:t>Size (Story Points)</w:t>
-            </w:r>
-          </w:p>
-        </w:tc>
-        <w:tc>
-          <w:tcPr>
-            <w:tcW w:w="1701" w:type="dxa"/>
-          </w:tcPr>
-          <w:p>
-            <w:r>
-              <w:t>Risk Level</w:t>
+              <w:t>Dealt With</w:t>
             </w:r>
           </w:p>
         </w:tc>
@@ -654,21 +527,7 @@
           <w:tcPr>
             <w:tcW w:w="2268" w:type="dxa"/>
           </w:tcPr>
-          <w:p>
-            <w:r>
-              <w:t>2</w:t>
-            </w:r>
-          </w:p>
-        </w:tc>
-        <w:tc>
-          <w:tcPr>
-            <w:tcW w:w="1701" w:type="dxa"/>
-          </w:tcPr>
-          <w:p>
-            <w:r>
-              <w:t>Small</w:t>
-            </w:r>
-          </w:p>
+          <w:p/>
         </w:tc>
       </w:tr>
       <w:tr>
@@ -696,21 +555,7 @@
           <w:tcPr>
             <w:tcW w:w="2268" w:type="dxa"/>
           </w:tcPr>
-          <w:p>
-            <w:r>
-              <w:t>3</w:t>
-            </w:r>
-          </w:p>
-        </w:tc>
-        <w:tc>
-          <w:tcPr>
-            <w:tcW w:w="1701" w:type="dxa"/>
-          </w:tcPr>
-          <w:p>
-            <w:r>
-              <w:t>Small</w:t>
-            </w:r>
-          </w:p>
+          <w:p/>
         </w:tc>
       </w:tr>
     </w:tbl>
@@ -729,7 +574,7 @@
     <w:tbl>
       <w:tblPr>
         <w:tblStyle w:val="TableGrid"/>
-        <w:tblW w:w="11624" w:type="dxa"/>
+        <w:tblW w:w="9923" w:type="dxa"/>
         <w:tblInd w:w="-1026" w:type="dxa"/>
         <w:tblLook w:val="04A0" w:firstRow="1" w:lastRow="0" w:firstColumn="1" w:lastColumn="0" w:noHBand="0" w:noVBand="1"/>
       </w:tblPr>
@@ -737,7 +582,6 @@
         <w:gridCol w:w="989"/>
         <w:gridCol w:w="6666"/>
         <w:gridCol w:w="2268"/>
-        <w:gridCol w:w="1701"/>
       </w:tblGrid>
       <w:tr>
         <w:tc>
@@ -766,17 +610,7 @@
           </w:tcPr>
           <w:p>
             <w:r>
-              <w:t>Size (Story Points)</w:t>
-            </w:r>
-          </w:p>
-        </w:tc>
-        <w:tc>
-          <w:tcPr>
-            <w:tcW w:w="1701" w:type="dxa"/>
-          </w:tcPr>
-          <w:p>
-            <w:r>
-              <w:t>Risk Level</w:t>
+              <w:t>Dealt With</w:t>
             </w:r>
           </w:p>
         </w:tc>
@@ -806,21 +640,7 @@
           <w:tcPr>
             <w:tcW w:w="2268" w:type="dxa"/>
           </w:tcPr>
-          <w:p>
-            <w:r>
-              <w:t>3</w:t>
-            </w:r>
-          </w:p>
-        </w:tc>
-        <w:tc>
-          <w:tcPr>
-            <w:tcW w:w="1701" w:type="dxa"/>
-          </w:tcPr>
-          <w:p>
-            <w:r>
-              <w:t>High</w:t>
-            </w:r>
-          </w:p>
+          <w:p/>
         </w:tc>
       </w:tr>
       <w:tr>
@@ -848,21 +668,7 @@
           <w:tcPr>
             <w:tcW w:w="2268" w:type="dxa"/>
           </w:tcPr>
-          <w:p>
-            <w:r>
-              <w:t>1</w:t>
-            </w:r>
-          </w:p>
-        </w:tc>
-        <w:tc>
-          <w:tcPr>
-            <w:tcW w:w="1701" w:type="dxa"/>
-          </w:tcPr>
-          <w:p>
-            <w:r>
-              <w:t>Medium</w:t>
-            </w:r>
-          </w:p>
+          <w:p/>
         </w:tc>
       </w:tr>
     </w:tbl>
@@ -872,14 +678,13 @@
     <w:p/>
     <w:p>
       <w:r>
-        <w:lastRenderedPageBreak/>
         <w:t>Searching</w:t>
       </w:r>
     </w:p>
     <w:tbl>
       <w:tblPr>
         <w:tblStyle w:val="TableGrid"/>
-        <w:tblW w:w="11624" w:type="dxa"/>
+        <w:tblW w:w="9923" w:type="dxa"/>
         <w:tblInd w:w="-1026" w:type="dxa"/>
         <w:tblLook w:val="04A0" w:firstRow="1" w:lastRow="0" w:firstColumn="1" w:lastColumn="0" w:noHBand="0" w:noVBand="1"/>
       </w:tblPr>
@@ -887,7 +692,6 @@
         <w:gridCol w:w="989"/>
         <w:gridCol w:w="6666"/>
         <w:gridCol w:w="2268"/>
-        <w:gridCol w:w="1701"/>
       </w:tblGrid>
       <w:tr>
         <w:tc>
@@ -916,17 +720,7 @@
           </w:tcPr>
           <w:p>
             <w:r>
-              <w:t>Size (Story Points)</w:t>
-            </w:r>
-          </w:p>
-        </w:tc>
-        <w:tc>
-          <w:tcPr>
-            <w:tcW w:w="1701" w:type="dxa"/>
-          </w:tcPr>
-          <w:p>
-            <w:r>
-              <w:t>Risk Level</w:t>
+              <w:t>Dealt With</w:t>
             </w:r>
           </w:p>
         </w:tc>
@@ -958,12 +752,6 @@
           </w:tcPr>
           <w:p/>
         </w:tc>
-        <w:tc>
-          <w:tcPr>
-            <w:tcW w:w="1701" w:type="dxa"/>
-          </w:tcPr>
-          <w:p/>
-        </w:tc>
       </w:tr>
       <w:tr>
         <w:tc>
@@ -989,12 +777,6 @@
         <w:tc>
           <w:tcPr>
             <w:tcW w:w="2268" w:type="dxa"/>
-          </w:tcPr>
-          <w:p/>
-        </w:tc>
-        <w:tc>
-          <w:tcPr>
-            <w:tcW w:w="1701" w:type="dxa"/>
           </w:tcPr>
           <w:p/>
         </w:tc>
@@ -1009,7 +791,7 @@
     <w:tbl>
       <w:tblPr>
         <w:tblStyle w:val="TableGrid"/>
-        <w:tblW w:w="11624" w:type="dxa"/>
+        <w:tblW w:w="9923" w:type="dxa"/>
         <w:tblInd w:w="-1026" w:type="dxa"/>
         <w:tblLook w:val="04A0" w:firstRow="1" w:lastRow="0" w:firstColumn="1" w:lastColumn="0" w:noHBand="0" w:noVBand="1"/>
       </w:tblPr>
@@ -1017,7 +799,6 @@
         <w:gridCol w:w="989"/>
         <w:gridCol w:w="6666"/>
         <w:gridCol w:w="2268"/>
-        <w:gridCol w:w="1701"/>
       </w:tblGrid>
       <w:tr>
         <w:tc>
@@ -1046,17 +827,7 @@
           </w:tcPr>
           <w:p>
             <w:r>
-              <w:t>Size (Story Points)</w:t>
-            </w:r>
-          </w:p>
-        </w:tc>
-        <w:tc>
-          <w:tcPr>
-            <w:tcW w:w="1701" w:type="dxa"/>
-          </w:tcPr>
-          <w:p>
-            <w:r>
-              <w:t>Risk Level</w:t>
+              <w:t>Dealt With</w:t>
             </w:r>
           </w:p>
         </w:tc>
@@ -1085,16 +856,6 @@
         <w:tc>
           <w:tcPr>
             <w:tcW w:w="2268" w:type="dxa"/>
-          </w:tcPr>
-          <w:p>
-            <w:r>
-              <w:t>3</w:t>
-            </w:r>
-          </w:p>
-        </w:tc>
-        <w:tc>
-          <w:tcPr>
-            <w:tcW w:w="1701" w:type="dxa"/>
           </w:tcPr>
           <w:p/>
         </w:tc>
@@ -1109,7 +870,7 @@
     <w:tbl>
       <w:tblPr>
         <w:tblStyle w:val="TableGrid"/>
-        <w:tblW w:w="11624" w:type="dxa"/>
+        <w:tblW w:w="9781" w:type="dxa"/>
         <w:tblInd w:w="-1026" w:type="dxa"/>
         <w:tblLook w:val="04A0" w:firstRow="1" w:lastRow="0" w:firstColumn="1" w:lastColumn="0" w:noHBand="0" w:noVBand="1"/>
       </w:tblPr>
@@ -1117,7 +878,6 @@
         <w:gridCol w:w="992"/>
         <w:gridCol w:w="6663"/>
         <w:gridCol w:w="2126"/>
-        <w:gridCol w:w="1843"/>
       </w:tblGrid>
       <w:tr>
         <w:tc>
@@ -1146,44 +906,7 @@
           </w:tcPr>
           <w:p>
             <w:r>
-              <w:t>S</w:t>
-            </w:r>
-            <w:r>
-              <w:t xml:space="preserve">ize </w:t>
-            </w:r>
-            <w:r>
-              <w:t>(S</w:t>
-            </w:r>
-            <w:r>
-              <w:t xml:space="preserve">tory </w:t>
-            </w:r>
-            <w:r>
-              <w:t>P</w:t>
-            </w:r>
-            <w:r>
-              <w:t>oints</w:t>
-            </w:r>
-            <w:r>
-              <w:t>)</w:t>
-            </w:r>
-          </w:p>
-        </w:tc>
-        <w:tc>
-          <w:tcPr>
-            <w:tcW w:w="1843" w:type="dxa"/>
-          </w:tcPr>
-          <w:p>
-            <w:r>
-              <w:t>R</w:t>
-            </w:r>
-            <w:r>
-              <w:t xml:space="preserve">isk </w:t>
-            </w:r>
-            <w:r>
-              <w:t>L</w:t>
-            </w:r>
-            <w:r>
-              <w:t>evel</w:t>
+              <w:t>Dealt With</w:t>
             </w:r>
           </w:p>
         </w:tc>
@@ -1213,21 +936,7 @@
           <w:tcPr>
             <w:tcW w:w="2126" w:type="dxa"/>
           </w:tcPr>
-          <w:p>
-            <w:r>
-              <w:t>1</w:t>
-            </w:r>
-          </w:p>
-        </w:tc>
-        <w:tc>
-          <w:tcPr>
-            <w:tcW w:w="1843" w:type="dxa"/>
-          </w:tcPr>
-          <w:p>
-            <w:r>
-              <w:t>High</w:t>
-            </w:r>
-          </w:p>
+          <w:p/>
         </w:tc>
       </w:tr>
       <w:tr>
@@ -1237,10 +946,7 @@
           </w:tcPr>
           <w:p>
             <w:r>
-              <w:t>2</w:t>
-            </w:r>
-            <w:r>
-              <w:t>1</w:t>
+              <w:t>21</w:t>
             </w:r>
           </w:p>
         </w:tc>
@@ -1258,21 +964,7 @@
           <w:tcPr>
             <w:tcW w:w="2126" w:type="dxa"/>
           </w:tcPr>
-          <w:p>
-            <w:r>
-              <w:t>1</w:t>
-            </w:r>
-          </w:p>
-        </w:tc>
-        <w:tc>
-          <w:tcPr>
-            <w:tcW w:w="1843" w:type="dxa"/>
-          </w:tcPr>
-          <w:p>
-            <w:r>
-              <w:t>High</w:t>
-            </w:r>
-          </w:p>
+          <w:p/>
         </w:tc>
       </w:tr>
       <w:tr>
@@ -1300,21 +992,7 @@
           <w:tcPr>
             <w:tcW w:w="2126" w:type="dxa"/>
           </w:tcPr>
-          <w:p>
-            <w:r>
-              <w:t>1</w:t>
-            </w:r>
-          </w:p>
-        </w:tc>
-        <w:tc>
-          <w:tcPr>
-            <w:tcW w:w="1843" w:type="dxa"/>
-          </w:tcPr>
-          <w:p>
-            <w:r>
-              <w:t>High</w:t>
-            </w:r>
-          </w:p>
+          <w:p/>
         </w:tc>
       </w:tr>
       <w:tr>
@@ -1342,21 +1020,7 @@
           <w:tcPr>
             <w:tcW w:w="2126" w:type="dxa"/>
           </w:tcPr>
-          <w:p>
-            <w:r>
-              <w:t>1</w:t>
-            </w:r>
-          </w:p>
-        </w:tc>
-        <w:tc>
-          <w:tcPr>
-            <w:tcW w:w="1843" w:type="dxa"/>
-          </w:tcPr>
-          <w:p>
-            <w:r>
-              <w:t>High</w:t>
-            </w:r>
-          </w:p>
+          <w:p/>
         </w:tc>
       </w:tr>
     </w:tbl>
@@ -1369,7 +1033,7 @@
     <w:tbl>
       <w:tblPr>
         <w:tblStyle w:val="TableGrid"/>
-        <w:tblW w:w="11624" w:type="dxa"/>
+        <w:tblW w:w="9923" w:type="dxa"/>
         <w:tblInd w:w="-1026" w:type="dxa"/>
         <w:tblLook w:val="04A0" w:firstRow="1" w:lastRow="0" w:firstColumn="1" w:lastColumn="0" w:noHBand="0" w:noVBand="1"/>
       </w:tblPr>
@@ -1377,7 +1041,6 @@
         <w:gridCol w:w="989"/>
         <w:gridCol w:w="6666"/>
         <w:gridCol w:w="2268"/>
-        <w:gridCol w:w="1701"/>
       </w:tblGrid>
       <w:tr>
         <w:tc>
@@ -1406,17 +1069,7 @@
           </w:tcPr>
           <w:p>
             <w:r>
-              <w:t>Size (Story Points)</w:t>
-            </w:r>
-          </w:p>
-        </w:tc>
-        <w:tc>
-          <w:tcPr>
-            <w:tcW w:w="1701" w:type="dxa"/>
-          </w:tcPr>
-          <w:p>
-            <w:r>
-              <w:t>Risk Level</w:t>
+              <w:t>Dealt With</w:t>
             </w:r>
           </w:p>
         </w:tc>
@@ -1454,16 +1107,6 @@
           <w:tcPr>
             <w:tcW w:w="2268" w:type="dxa"/>
           </w:tcPr>
-          <w:p>
-            <w:r>
-              <w:t>1</w:t>
-            </w:r>
-          </w:p>
-        </w:tc>
-        <w:tc>
-          <w:tcPr>
-            <w:tcW w:w="1701" w:type="dxa"/>
-          </w:tcPr>
           <w:p/>
         </w:tc>
       </w:tr>
@@ -1491,16 +1134,6 @@
         <w:tc>
           <w:tcPr>
             <w:tcW w:w="2268" w:type="dxa"/>
-          </w:tcPr>
-          <w:p>
-            <w:r>
-              <w:t>1</w:t>
-            </w:r>
-          </w:p>
-        </w:tc>
-        <w:tc>
-          <w:tcPr>
-            <w:tcW w:w="1701" w:type="dxa"/>
           </w:tcPr>
           <w:p/>
         </w:tc>
@@ -1515,7 +1148,7 @@
     <w:tbl>
       <w:tblPr>
         <w:tblStyle w:val="TableGrid"/>
-        <w:tblW w:w="11624" w:type="dxa"/>
+        <w:tblW w:w="9781" w:type="dxa"/>
         <w:tblInd w:w="-1026" w:type="dxa"/>
         <w:tblLook w:val="04A0" w:firstRow="1" w:lastRow="0" w:firstColumn="1" w:lastColumn="0" w:noHBand="0" w:noVBand="1"/>
       </w:tblPr>
@@ -1523,7 +1156,6 @@
         <w:gridCol w:w="992"/>
         <w:gridCol w:w="6663"/>
         <w:gridCol w:w="2126"/>
-        <w:gridCol w:w="1843"/>
       </w:tblGrid>
       <w:tr>
         <w:tc>
@@ -1552,44 +1184,7 @@
           </w:tcPr>
           <w:p>
             <w:r>
-              <w:t>S</w:t>
-            </w:r>
-            <w:r>
-              <w:t xml:space="preserve">ize </w:t>
-            </w:r>
-            <w:r>
-              <w:t>(S</w:t>
-            </w:r>
-            <w:r>
-              <w:t xml:space="preserve">tory </w:t>
-            </w:r>
-            <w:r>
-              <w:t>P</w:t>
-            </w:r>
-            <w:r>
-              <w:t>oints</w:t>
-            </w:r>
-            <w:r>
-              <w:t>)</w:t>
-            </w:r>
-          </w:p>
-        </w:tc>
-        <w:tc>
-          <w:tcPr>
-            <w:tcW w:w="1843" w:type="dxa"/>
-          </w:tcPr>
-          <w:p>
-            <w:r>
-              <w:t>R</w:t>
-            </w:r>
-            <w:r>
-              <w:t xml:space="preserve">isk </w:t>
-            </w:r>
-            <w:r>
-              <w:t>L</w:t>
-            </w:r>
-            <w:r>
-              <w:t>evel</w:t>
+              <w:t>Dealt With</w:t>
             </w:r>
           </w:p>
         </w:tc>
@@ -1619,21 +1214,7 @@
           <w:tcPr>
             <w:tcW w:w="2126" w:type="dxa"/>
           </w:tcPr>
-          <w:p>
-            <w:r>
-              <w:t>3</w:t>
-            </w:r>
-          </w:p>
-        </w:tc>
-        <w:tc>
-          <w:tcPr>
-            <w:tcW w:w="1843" w:type="dxa"/>
-          </w:tcPr>
-          <w:p>
-            <w:r>
-              <w:t>High</w:t>
-            </w:r>
-          </w:p>
+          <w:p/>
         </w:tc>
       </w:tr>
       <w:tr>
@@ -1661,21 +1242,7 @@
           <w:tcPr>
             <w:tcW w:w="2126" w:type="dxa"/>
           </w:tcPr>
-          <w:p>
-            <w:r>
-              <w:t>1</w:t>
-            </w:r>
-          </w:p>
-        </w:tc>
-        <w:tc>
-          <w:tcPr>
-            <w:tcW w:w="1843" w:type="dxa"/>
-          </w:tcPr>
-          <w:p>
-            <w:r>
-              <w:t>High</w:t>
-            </w:r>
-          </w:p>
+          <w:p/>
         </w:tc>
       </w:tr>
       <w:tr>
@@ -1703,21 +1270,7 @@
           <w:tcPr>
             <w:tcW w:w="2126" w:type="dxa"/>
           </w:tcPr>
-          <w:p>
-            <w:r>
-              <w:t>1</w:t>
-            </w:r>
-          </w:p>
-        </w:tc>
-        <w:tc>
-          <w:tcPr>
-            <w:tcW w:w="1843" w:type="dxa"/>
-          </w:tcPr>
-          <w:p>
-            <w:r>
-              <w:t>High</w:t>
-            </w:r>
-          </w:p>
+          <w:p/>
         </w:tc>
       </w:tr>
     </w:tbl>

</xml_diff>

<commit_message>
Update backlogs to match the github
</commit_message>
<xml_diff>
--- a/doc/Product Backlog.docx
+++ b/doc/Product Backlog.docx
@@ -179,7 +179,7 @@
           </w:tcPr>
           <w:p>
             <w:r>
-              <w:t>Started.</w:t>
+              <w:t>Yes.</w:t>
             </w:r>
           </w:p>
         </w:tc>
@@ -490,7 +490,7 @@
           </w:tcPr>
           <w:p>
             <w:r>
-              <w:t>Started.</w:t>
+              <w:t>Yes.</w:t>
             </w:r>
           </w:p>
         </w:tc>
@@ -1183,7 +1183,15 @@
           </w:tcPr>
           <w:p>
             <w:r>
-              <w:t>As a player, I don’t want the actual code recorded. E.g., so I can scan and score my vaccine passport.</w:t>
+              <w:t xml:space="preserve">As a player, I don’t want the actual code recorded. E.g., </w:t>
+            </w:r>
+            <w:proofErr w:type="gramStart"/>
+            <w:r>
+              <w:t>so</w:t>
+            </w:r>
+            <w:proofErr w:type="gramEnd"/>
+            <w:r>
+              <w:t xml:space="preserve"> I can scan and score my vaccine passport.</w:t>
             </w:r>
           </w:p>
         </w:tc>

</xml_diff>